<commit_message>
All exported to filtered HTML with UTF-8 encoding
</commit_message>
<xml_diff>
--- a/source/andrew_rhyder_windows_10.docx
+++ b/source/andrew_rhyder_windows_10.docx
@@ -2,78 +2,6 @@
 <file path=word/document.xml><?xml version="1.0" encoding="utf-8"?>
 <w:document xmlns:wpc="http://schemas.microsoft.com/office/word/2010/wordprocessingCanvas" xmlns:mc="http://schemas.openxmlformats.org/markup-compatibility/2006" xmlns:o="urn:schemas-microsoft-com:office:office" xmlns:r="http://schemas.openxmlformats.org/officeDocument/2006/relationships" xmlns:m="http://schemas.openxmlformats.org/officeDocument/2006/math" xmlns:v="urn:schemas-microsoft-com:vml" xmlns:wp14="http://schemas.microsoft.com/office/word/2010/wordprocessingDrawing" xmlns:wp="http://schemas.openxmlformats.org/drawingml/2006/wordprocessingDrawing" xmlns:w10="urn:schemas-microsoft-com:office:word" xmlns:w="http://schemas.openxmlformats.org/wordprocessingml/2006/main" xmlns:w14="http://schemas.microsoft.com/office/word/2010/wordml" xmlns:wpg="http://schemas.microsoft.com/office/word/2010/wordprocessingGroup" xmlns:wpi="http://schemas.microsoft.com/office/word/2010/wordprocessingInk" xmlns:wne="http://schemas.microsoft.com/office/word/2006/wordml" xmlns:wps="http://schemas.microsoft.com/office/word/2010/wordprocessingShape" mc:Ignorable="w14 wp14">
   <w:body>
-    <w:p>
-      <w:pPr>
-        <w:pStyle w:val="NormalWeb"/>
-        <w:spacing w:before="0" w:after="0"/>
-        <w:rPr>
-          <w:rFonts w:ascii="Tahoma" w:hAnsi="Tahoma" w:cs="Tahoma"/>
-          <w:color w:val="000000"/>
-          <w:sz w:val="32"/>
-          <w:szCs w:val="32"/>
-        </w:rPr>
-      </w:pPr>
-      <w:r>
-        <w:rPr>
-          <w:noProof/>
-          <w:color w:val="006666"/>
-          <w:sz w:val="16"/>
-          <w:szCs w:val="16"/>
-        </w:rPr>
-        <w:drawing>
-          <wp:anchor distT="0" distB="0" distL="0" distR="0" simplePos="0" relativeHeight="251659264" behindDoc="0" locked="0" layoutInCell="1" allowOverlap="1" wp14:anchorId="27B48582" wp14:editId="537288D8">
-            <wp:simplePos x="0" y="0"/>
-            <wp:positionH relativeFrom="page">
-              <wp:posOffset>175895</wp:posOffset>
-            </wp:positionH>
-            <wp:positionV relativeFrom="page">
-              <wp:posOffset>172085</wp:posOffset>
-            </wp:positionV>
-            <wp:extent cx="850900" cy="850900"/>
-            <wp:effectExtent l="0" t="0" r="0" b="0"/>
-            <wp:wrapSquare wrapText="largest"/>
-            <wp:docPr id="1" name="Picture"/>
-            <wp:cNvGraphicFramePr>
-              <a:graphicFrameLocks xmlns:a="http://schemas.openxmlformats.org/drawingml/2006/main" noChangeAspect="1"/>
-            </wp:cNvGraphicFramePr>
-            <a:graphic xmlns:a="http://schemas.openxmlformats.org/drawingml/2006/main">
-              <a:graphicData uri="http://schemas.openxmlformats.org/drawingml/2006/picture">
-                <pic:pic xmlns:pic="http://schemas.openxmlformats.org/drawingml/2006/picture">
-                  <pic:nvPicPr>
-                    <pic:cNvPr id="1" name="Picture"/>
-                    <pic:cNvPicPr>
-                      <a:picLocks noChangeAspect="1" noChangeArrowheads="1"/>
-                    </pic:cNvPicPr>
-                  </pic:nvPicPr>
-                  <pic:blipFill>
-                    <a:blip r:embed="rId6" cstate="print"/>
-                    <a:stretch>
-                      <a:fillRect/>
-                    </a:stretch>
-                  </pic:blipFill>
-                  <pic:spPr bwMode="auto">
-                    <a:xfrm>
-                      <a:off x="0" y="0"/>
-                      <a:ext cx="850900" cy="850900"/>
-                    </a:xfrm>
-                    <a:prstGeom prst="rect">
-                      <a:avLst/>
-                    </a:prstGeom>
-                    <a:noFill/>
-                    <a:ln w="9525">
-                      <a:noFill/>
-                      <a:miter lim="800000"/>
-                      <a:headEnd/>
-                      <a:tailEnd/>
-                    </a:ln>
-                  </pic:spPr>
-                </pic:pic>
-              </a:graphicData>
-            </a:graphic>
-          </wp:anchor>
-        </w:drawing>
-      </w:r>
-    </w:p>
     <w:p>
       <w:pPr>
         <w:pStyle w:val="NormalWeb"/>
@@ -89,6 +17,8 @@
           <w:lang w:val="en-US" w:eastAsia="zh-CN" w:bidi="hi-IN"/>
         </w:rPr>
       </w:pPr>
+      <w:bookmarkStart w:id="0" w:name="_GoBack"/>
+      <w:bookmarkEnd w:id="0"/>
       <w:r>
         <w:rPr>
           <w:rFonts w:ascii="Liberation Sans" w:eastAsia="AR PL UMing HK" w:hAnsi="Liberation Sans" w:cs="Lohit Devanagari"/>
@@ -856,7 +786,6 @@
           <w:rFonts w:ascii="Liberation Serif" w:eastAsia="AR PL UMing HK" w:hAnsi="Liberation Serif" w:cs="Lohit Devanagari"/>
           <w:lang w:val="en-US" w:eastAsia="zh-CN" w:bidi="hi-IN"/>
         </w:rPr>
-        <w:lastRenderedPageBreak/>
         <w:t>CMake</w:t>
       </w:r>
       <w:proofErr w:type="spellEnd"/>
@@ -919,6 +848,7 @@
           <w:rFonts w:ascii="Liberation Serif" w:eastAsia="AR PL UMing HK" w:hAnsi="Liberation Serif" w:cs="Lohit Devanagari"/>
           <w:lang w:val="en-US" w:eastAsia="zh-CN" w:bidi="hi-IN"/>
         </w:rPr>
+        <w:lastRenderedPageBreak/>
         <w:t xml:space="preserve">Desktop </w:t>
       </w:r>
       <w:proofErr w:type="spellStart"/>
@@ -1789,7 +1719,6 @@
           <w:rFonts w:ascii="Liberation Serif" w:eastAsia="AR PL UMing HK" w:hAnsi="Liberation Serif" w:cs="Lohit Devanagari"/>
           <w:lang w:val="en-US" w:eastAsia="zh-CN" w:bidi="hi-IN"/>
         </w:rPr>
-        <w:lastRenderedPageBreak/>
         <w:t>C:\Program Files\</w:t>
       </w:r>
       <w:proofErr w:type="spellStart"/>
@@ -1872,6 +1801,7 @@
           <w:rFonts w:ascii="Liberation Serif" w:eastAsia="AR PL UMing HK" w:hAnsi="Liberation Serif" w:cs="Lohit Devanagari"/>
           <w:lang w:val="en-US" w:eastAsia="zh-CN" w:bidi="hi-IN"/>
         </w:rPr>
+        <w:lastRenderedPageBreak/>
         <w:t>C:\epicsqtTarget\bin\windows-x64</w:t>
       </w:r>
       <w:r>
@@ -2075,10 +2005,7 @@
       </w:pPr>
     </w:p>
     <w:p/>
-    <w:p>
-      <w:bookmarkStart w:id="0" w:name="_GoBack"/>
-      <w:bookmarkEnd w:id="0"/>
-    </w:p>
+    <w:p/>
     <w:sectPr>
       <w:pgSz w:w="11906" w:h="16838"/>
       <w:pgMar w:top="1440" w:right="1440" w:bottom="1440" w:left="1440" w:header="0" w:footer="0" w:gutter="0"/>

</xml_diff>